<commit_message>
Deploying to gh-pages from @ eea/CLMS_documents@66e41a4f242201f4d5936d35bb869489631483ee 🚀
</commit_message>
<xml_diff>
--- a/develop/guidelines/guidelines_editor-manual.docx
+++ b/develop/guidelines/guidelines_editor-manual.docx
@@ -60,7 +60,61 @@
         </w:p>
       </w:sdtContent>
     </w:sdt>
-    <w:bookmarkStart w:id="25" w:name="introduction"/>
+    <w:p>
+      <w:pPr>
+        <w:pStyle w:val="FirstParagraph"/>
+      </w:pPr>
+      <w:r>
+        <w:br/>
+      </w:r>
+      <w:r>
+        <w:rPr>
+          <w:b/>
+          <w:bCs/>
+        </w:rPr>
+        <w:t xml:space="preserve">Contact:</w:t>
+      </w:r>
+    </w:p>
+    <w:p>
+      <w:pPr>
+        <w:pStyle w:val="LeftAlign"/>
+      </w:pPr>
+      <w:r>
+        <w:t xml:space="preserve">European Environment Agency (EEA)</w:t>
+      </w:r>
+      <w:r>
+        <w:br/>
+      </w:r>
+      <w:r>
+        <w:t xml:space="preserve">Kongens Nytorv 6</w:t>
+      </w:r>
+      <w:r>
+        <w:br/>
+      </w:r>
+      <w:r>
+        <w:t xml:space="preserve">1050 Copenhagen K</w:t>
+      </w:r>
+      <w:r>
+        <w:br/>
+      </w:r>
+      <w:r>
+        <w:t xml:space="preserve">Denmark</w:t>
+      </w:r>
+      <w:r>
+        <w:br/>
+      </w:r>
+      <w:hyperlink r:id="rId20">
+        <w:r>
+          <w:rPr>
+            <w:rStyle w:val="Hyperlink"/>
+            <w:b/>
+            <w:bCs/>
+          </w:rPr>
+          <w:t xml:space="preserve">https://land.copernicus.eu/</w:t>
+        </w:r>
+      </w:hyperlink>
+    </w:p>
+    <w:bookmarkStart w:id="26" w:name="introduction"/>
     <w:p>
       <w:pPr>
         <w:pStyle w:val="Heading1"/>
@@ -79,7 +133,7 @@
       <w:r>
         <w:t xml:space="preserve"> </w:t>
       </w:r>
-      <w:hyperlink r:id="rId20">
+      <w:hyperlink r:id="rId21">
         <w:r>
           <w:rPr>
             <w:rStyle w:val="Hyperlink"/>
@@ -95,7 +149,7 @@
       <w:r>
         <w:t xml:space="preserve"> </w:t>
       </w:r>
-      <w:hyperlink r:id="rId21">
+      <w:hyperlink r:id="rId22">
         <w:r>
           <w:rPr>
             <w:rStyle w:val="Hyperlink"/>
@@ -183,18 +237,18 @@
                 <wp:inline>
                   <wp:extent cx="152400" cy="152400"/>
                   <wp:effectExtent b="0" l="0" r="0" t="0"/>
-                  <wp:docPr descr="" title="" id="23" name="Picture"/>
+                  <wp:docPr descr="" title="" id="24" name="Picture"/>
                   <a:graphic>
                     <a:graphicData uri="http://schemas.openxmlformats.org/drawingml/2006/picture">
                       <pic:pic>
                         <pic:nvPicPr>
-                          <pic:cNvPr descr="/opt/quarto/share/formats/docx/note.png" id="24" name="Picture"/>
+                          <pic:cNvPr descr="/opt/quarto/share/formats/docx/note.png" id="25" name="Picture"/>
                           <pic:cNvPicPr>
                             <a:picLocks noChangeArrowheads="1" noChangeAspect="1"/>
                           </pic:cNvPicPr>
                         </pic:nvPicPr>
                         <pic:blipFill>
-                          <a:blip r:embed="rId22"/>
+                          <a:blip r:embed="rId23"/>
                           <a:stretch>
                             <a:fillRect/>
                           </a:stretch>
@@ -257,8 +311,8 @@
         </w:tc>
       </w:tr>
     </w:tbl>
-    <w:bookmarkEnd w:id="25"/>
-    <w:bookmarkStart w:id="39" w:name="required-software"/>
+    <w:bookmarkEnd w:id="26"/>
+    <w:bookmarkStart w:id="40" w:name="required-software"/>
     <w:p>
       <w:pPr>
         <w:pStyle w:val="Heading1"/>
@@ -283,7 +337,7 @@
         <w:t xml:space="preserve">These tools help with writing, saving versions of your documents, and converting them into professional formats like HTML or PDF.</w:t>
       </w:r>
     </w:p>
-    <w:bookmarkStart w:id="27" w:name="git"/>
+    <w:bookmarkStart w:id="28" w:name="git"/>
     <w:p>
       <w:pPr>
         <w:pStyle w:val="Heading2"/>
@@ -324,7 +378,7 @@
       <w:r>
         <w:t xml:space="preserve"> </w:t>
       </w:r>
-      <w:hyperlink r:id="rId26">
+      <w:hyperlink r:id="rId27">
         <w:r>
           <w:rPr>
             <w:rStyle w:val="Hyperlink"/>
@@ -392,8 +446,8 @@
         <w:t xml:space="preserve">.</w:t>
       </w:r>
     </w:p>
-    <w:bookmarkEnd w:id="27"/>
-    <w:bookmarkStart w:id="31" w:name="rstudio"/>
+    <w:bookmarkEnd w:id="28"/>
+    <w:bookmarkStart w:id="32" w:name="rstudio"/>
     <w:p>
       <w:pPr>
         <w:pStyle w:val="Heading2"/>
@@ -424,7 +478,7 @@
       <w:r>
         <w:t xml:space="preserve"> </w:t>
       </w:r>
-      <w:hyperlink r:id="rId28">
+      <w:hyperlink r:id="rId29">
         <w:r>
           <w:rPr>
             <w:rStyle w:val="Hyperlink"/>
@@ -478,18 +532,18 @@
                 <wp:inline>
                   <wp:extent cx="152400" cy="152400"/>
                   <wp:effectExtent b="0" l="0" r="0" t="0"/>
-                  <wp:docPr descr="" title="" id="29" name="Picture"/>
+                  <wp:docPr descr="" title="" id="30" name="Picture"/>
                   <a:graphic>
                     <a:graphicData uri="http://schemas.openxmlformats.org/drawingml/2006/picture">
                       <pic:pic>
                         <pic:nvPicPr>
-                          <pic:cNvPr descr="/opt/quarto/share/formats/docx/note.png" id="30" name="Picture"/>
+                          <pic:cNvPr descr="/opt/quarto/share/formats/docx/note.png" id="31" name="Picture"/>
                           <pic:cNvPicPr>
                             <a:picLocks noChangeArrowheads="1" noChangeAspect="1"/>
                           </pic:cNvPicPr>
                         </pic:nvPicPr>
                         <pic:blipFill>
-                          <a:blip r:embed="rId22"/>
+                          <a:blip r:embed="rId23"/>
                           <a:stretch>
                             <a:fillRect/>
                           </a:stretch>
@@ -552,8 +606,8 @@
         </w:tc>
       </w:tr>
     </w:tbl>
-    <w:bookmarkEnd w:id="31"/>
-    <w:bookmarkStart w:id="33" w:name="quarto"/>
+    <w:bookmarkEnd w:id="32"/>
+    <w:bookmarkStart w:id="34" w:name="quarto"/>
     <w:p>
       <w:pPr>
         <w:pStyle w:val="Heading2"/>
@@ -580,7 +634,7 @@
       <w:r>
         <w:t xml:space="preserve"> </w:t>
       </w:r>
-      <w:hyperlink r:id="rId32">
+      <w:hyperlink r:id="rId33">
         <w:r>
           <w:rPr>
             <w:rStyle w:val="Hyperlink"/>
@@ -609,8 +663,8 @@
         <w:t xml:space="preserve">in RStudio.</w:t>
       </w:r>
     </w:p>
-    <w:bookmarkEnd w:id="33"/>
-    <w:bookmarkStart w:id="34" w:name="pandoc"/>
+    <w:bookmarkEnd w:id="34"/>
+    <w:bookmarkStart w:id="35" w:name="pandoc"/>
     <w:p>
       <w:pPr>
         <w:pStyle w:val="Heading2"/>
@@ -633,8 +687,8 @@
         <w:t xml:space="preserve">It often comes bundled with RStudio or Quarto. If you’re not sure whether it’s installed, don’t worry—Quarto will usually handle this for you behind the scenes.</w:t>
       </w:r>
     </w:p>
-    <w:bookmarkEnd w:id="34"/>
-    <w:bookmarkStart w:id="38" w:name="a-command-line-tool"/>
+    <w:bookmarkEnd w:id="35"/>
+    <w:bookmarkStart w:id="39" w:name="a-command-line-tool"/>
     <w:p>
       <w:pPr>
         <w:pStyle w:val="Heading2"/>
@@ -773,18 +827,18 @@
                 <wp:inline>
                   <wp:extent cx="152400" cy="152400"/>
                   <wp:effectExtent b="0" l="0" r="0" t="0"/>
-                  <wp:docPr descr="" title="" id="36" name="Picture"/>
+                  <wp:docPr descr="" title="" id="37" name="Picture"/>
                   <a:graphic>
                     <a:graphicData uri="http://schemas.openxmlformats.org/drawingml/2006/picture">
                       <pic:pic>
                         <pic:nvPicPr>
-                          <pic:cNvPr descr="/opt/quarto/share/formats/docx/tip.png" id="37" name="Picture"/>
+                          <pic:cNvPr descr="/opt/quarto/share/formats/docx/tip.png" id="38" name="Picture"/>
                           <pic:cNvPicPr>
                             <a:picLocks noChangeArrowheads="1" noChangeAspect="1"/>
                           </pic:cNvPicPr>
                         </pic:nvPicPr>
                         <pic:blipFill>
-                          <a:blip r:embed="rId35"/>
+                          <a:blip r:embed="rId36"/>
                           <a:stretch>
                             <a:fillRect/>
                           </a:stretch>
@@ -847,9 +901,9 @@
         </w:tc>
       </w:tr>
     </w:tbl>
-    <w:bookmarkEnd w:id="38"/>
     <w:bookmarkEnd w:id="39"/>
-    <w:bookmarkStart w:id="45" w:name="adding-documentation-to-your-project"/>
+    <w:bookmarkEnd w:id="40"/>
+    <w:bookmarkStart w:id="46" w:name="adding-documentation-to-your-project"/>
     <w:p>
       <w:pPr>
         <w:pStyle w:val="Heading1"/>
@@ -868,7 +922,7 @@
       <w:r>
         <w:t xml:space="preserve"> </w:t>
       </w:r>
-      <w:hyperlink r:id="rId40">
+      <w:hyperlink r:id="rId41">
         <w:r>
           <w:rPr>
             <w:rStyle w:val="Hyperlink"/>
@@ -877,7 +931,7 @@
         </w:r>
       </w:hyperlink>
     </w:p>
-    <w:bookmarkStart w:id="41" w:name="link-the-base-repository"/>
+    <w:bookmarkStart w:id="42" w:name="link-the-base-repository"/>
     <w:p>
       <w:pPr>
         <w:pStyle w:val="Heading2"/>
@@ -911,8 +965,8 @@
         <w:t xml:space="preserve"> remote add clms-docs-base git@github.com:eea/CLMS_documents_base.git</w:t>
       </w:r>
     </w:p>
-    <w:bookmarkEnd w:id="41"/>
-    <w:bookmarkStart w:id="42" w:name="add-the-docs-folder-to-your-project"/>
+    <w:bookmarkEnd w:id="42"/>
+    <w:bookmarkStart w:id="43" w:name="add-the-docs-folder-to-your-project"/>
     <w:p>
       <w:pPr>
         <w:pStyle w:val="Heading2"/>
@@ -1008,8 +1062,8 @@
         <w:t xml:space="preserve">directory containing all necessary documentation resources.</w:t>
       </w:r>
     </w:p>
-    <w:bookmarkEnd w:id="42"/>
-    <w:bookmarkStart w:id="43" w:name="set-up-git-shortcuts"/>
+    <w:bookmarkEnd w:id="43"/>
+    <w:bookmarkStart w:id="44" w:name="set-up-git-shortcuts"/>
     <w:p>
       <w:pPr>
         <w:pStyle w:val="Heading2"/>
@@ -1075,8 +1129,8 @@
         <w:t xml:space="preserve">This will configure convenient Git aliases for working with the documentation.</w:t>
       </w:r>
     </w:p>
-    <w:bookmarkEnd w:id="43"/>
-    <w:bookmarkStart w:id="44" w:name="available-git-aliases"/>
+    <w:bookmarkEnd w:id="44"/>
+    <w:bookmarkStart w:id="45" w:name="available-git-aliases"/>
     <w:p>
       <w:pPr>
         <w:pStyle w:val="Heading2"/>
@@ -1155,9 +1209,9 @@
         <w:t xml:space="preserve">These shortcuts make it easy to keep your documentation up-to-date, share changes, and review your work.</w:t>
       </w:r>
     </w:p>
-    <w:bookmarkEnd w:id="44"/>
     <w:bookmarkEnd w:id="45"/>
-    <w:bookmarkStart w:id="48" w:name="folder-and-file-structure"/>
+    <w:bookmarkEnd w:id="46"/>
+    <w:bookmarkStart w:id="49" w:name="folder-and-file-structure"/>
     <w:p>
       <w:pPr>
         <w:pStyle w:val="Heading1"/>
@@ -1307,7 +1361,7 @@
         <w:t xml:space="preserve">└── CLMS_your-product-last_PUM.qmd</w:t>
       </w:r>
     </w:p>
-    <w:bookmarkStart w:id="46" w:name="what-you-should-do"/>
+    <w:bookmarkStart w:id="47" w:name="what-you-should-do"/>
     <w:p>
       <w:pPr>
         <w:pStyle w:val="Heading3"/>
@@ -1679,8 +1733,8 @@
         <w:t xml:space="preserve">the structure and appearance defined by the central documentation project.</w:t>
       </w:r>
     </w:p>
-    <w:bookmarkEnd w:id="46"/>
-    <w:bookmarkStart w:id="47" w:name="previewing-your-documentation"/>
+    <w:bookmarkEnd w:id="47"/>
+    <w:bookmarkStart w:id="48" w:name="previewing-your-documentation"/>
     <w:p>
       <w:pPr>
         <w:pStyle w:val="Heading3"/>
@@ -1722,9 +1776,9 @@
         <w:t xml:space="preserve">For more details on previewing and validating, see the final chapter of this manual.</w:t>
       </w:r>
     </w:p>
-    <w:bookmarkEnd w:id="47"/>
     <w:bookmarkEnd w:id="48"/>
-    <w:bookmarkStart w:id="108" w:name="basic-markdown-syntax"/>
+    <w:bookmarkEnd w:id="49"/>
+    <w:bookmarkStart w:id="109" w:name="basic-markdown-syntax"/>
     <w:p>
       <w:pPr>
         <w:pStyle w:val="Heading1"/>
@@ -1775,18 +1829,18 @@
                 <wp:inline>
                   <wp:extent cx="152400" cy="152400"/>
                   <wp:effectExtent b="0" l="0" r="0" t="0"/>
-                  <wp:docPr descr="" title="" id="49" name="Picture"/>
+                  <wp:docPr descr="" title="" id="50" name="Picture"/>
                   <a:graphic>
                     <a:graphicData uri="http://schemas.openxmlformats.org/drawingml/2006/picture">
                       <pic:pic>
                         <pic:nvPicPr>
-                          <pic:cNvPr descr="/opt/quarto/share/formats/docx/note.png" id="50" name="Picture"/>
+                          <pic:cNvPr descr="/opt/quarto/share/formats/docx/note.png" id="51" name="Picture"/>
                           <pic:cNvPicPr>
                             <a:picLocks noChangeArrowheads="1" noChangeAspect="1"/>
                           </pic:cNvPicPr>
                         </pic:nvPicPr>
                         <pic:blipFill>
-                          <a:blip r:embed="rId22"/>
+                          <a:blip r:embed="rId23"/>
                           <a:stretch>
                             <a:fillRect/>
                           </a:stretch>
@@ -1897,7 +1951,7 @@
       <w:r>
         <w:t xml:space="preserve"> </w:t>
       </w:r>
-      <w:hyperlink r:id="rId51">
+      <w:hyperlink r:id="rId52">
         <w:r>
           <w:rPr>
             <w:rStyle w:val="Hyperlink"/>
@@ -1909,7 +1963,7 @@
         <w:t xml:space="preserve">.</w:t>
       </w:r>
     </w:p>
-    <w:bookmarkStart w:id="56" w:name="line-breaks-and-new-lines"/>
+    <w:bookmarkStart w:id="57" w:name="line-breaks-and-new-lines"/>
     <w:p>
       <w:pPr>
         <w:pStyle w:val="Heading2"/>
@@ -1926,7 +1980,7 @@
         <w:t xml:space="preserve">In Markdown, how you break a line can affect how your text is displayed in the final document. Quarto follows standard Markdown behavior, so it’s important to understand the difference between soft and hard line breaks.</w:t>
       </w:r>
     </w:p>
-    <w:bookmarkStart w:id="52" w:name="soft-line-break-just-pressing-enter"/>
+    <w:bookmarkStart w:id="53" w:name="soft-line-break-just-pressing-enter"/>
     <w:p>
       <w:pPr>
         <w:pStyle w:val="Heading3"/>
@@ -2032,8 +2086,8 @@
         <w:t xml:space="preserve">This keeps your Markdown source tidy, but it won’t create new lines unless explicitly instructed</w:t>
       </w:r>
     </w:p>
-    <w:bookmarkEnd w:id="52"/>
-    <w:bookmarkStart w:id="53" w:name="hard-line-break-using-at-end-of-line"/>
+    <w:bookmarkEnd w:id="53"/>
+    <w:bookmarkStart w:id="54" w:name="hard-line-break-using-at-end-of-line"/>
     <w:p>
       <w:pPr>
         <w:pStyle w:val="Heading3"/>
@@ -2119,8 +2173,8 @@
         <w:t xml:space="preserve">    and this is the second line.</w:t>
       </w:r>
     </w:p>
-    <w:bookmarkEnd w:id="53"/>
-    <w:bookmarkStart w:id="54" w:name="paragraph-break-double-enter"/>
+    <w:bookmarkEnd w:id="54"/>
+    <w:bookmarkStart w:id="55" w:name="paragraph-break-double-enter"/>
     <w:p>
       <w:pPr>
         <w:pStyle w:val="Heading3"/>
@@ -2200,8 +2254,8 @@
         <w:t xml:space="preserve">This behavior is especially important when structuring readable documentation, separating ideas, or organizing content clearly.</w:t>
       </w:r>
     </w:p>
-    <w:bookmarkEnd w:id="54"/>
-    <w:bookmarkStart w:id="55" w:name="summary"/>
+    <w:bookmarkEnd w:id="55"/>
+    <w:bookmarkStart w:id="56" w:name="summary"/>
     <w:p>
       <w:pPr>
         <w:pStyle w:val="Heading3"/>
@@ -2331,9 +2385,9 @@
         <w:t xml:space="preserve">.</w:t>
       </w:r>
     </w:p>
-    <w:bookmarkEnd w:id="55"/>
     <w:bookmarkEnd w:id="56"/>
-    <w:bookmarkStart w:id="57" w:name="headings"/>
+    <w:bookmarkEnd w:id="57"/>
+    <w:bookmarkStart w:id="58" w:name="headings"/>
     <w:p>
       <w:pPr>
         <w:pStyle w:val="Heading2"/>
@@ -2409,8 +2463,8 @@
         <w:t xml:space="preserve">### Subsection (Level 3)</w:t>
       </w:r>
     </w:p>
-    <w:bookmarkEnd w:id="57"/>
-    <w:bookmarkStart w:id="58" w:name="paragraphs-and-line-breaks"/>
+    <w:bookmarkEnd w:id="58"/>
+    <w:bookmarkStart w:id="59" w:name="paragraphs-and-line-breaks"/>
     <w:p>
       <w:pPr>
         <w:pStyle w:val="Heading2"/>
@@ -2469,8 +2523,8 @@
         <w:t xml:space="preserve">This is another line.</w:t>
       </w:r>
     </w:p>
-    <w:bookmarkEnd w:id="58"/>
-    <w:bookmarkStart w:id="59" w:name="bold-and-italic-text"/>
+    <w:bookmarkEnd w:id="59"/>
+    <w:bookmarkStart w:id="60" w:name="bold-and-italic-text"/>
     <w:p>
       <w:pPr>
         <w:pStyle w:val="Heading2"/>
@@ -2595,8 +2649,8 @@
         <w:t xml:space="preserve">***bold and italic***</w:t>
       </w:r>
     </w:p>
-    <w:bookmarkEnd w:id="59"/>
-    <w:bookmarkStart w:id="69" w:name="lists"/>
+    <w:bookmarkEnd w:id="60"/>
+    <w:bookmarkStart w:id="70" w:name="lists"/>
     <w:p>
       <w:pPr>
         <w:pStyle w:val="Heading2"/>
@@ -2605,7 +2659,7 @@
         <w:t xml:space="preserve">5.5 Lists</w:t>
       </w:r>
     </w:p>
-    <w:bookmarkStart w:id="60" w:name="bullet-unordered-list"/>
+    <w:bookmarkStart w:id="61" w:name="bullet-unordered-list"/>
     <w:p>
       <w:pPr>
         <w:pStyle w:val="Heading3"/>
@@ -2667,8 +2721,8 @@
         <w:t xml:space="preserve">Subitem</w:t>
       </w:r>
     </w:p>
-    <w:bookmarkEnd w:id="60"/>
-    <w:bookmarkStart w:id="64" w:name="numbered-ordered-list"/>
+    <w:bookmarkEnd w:id="61"/>
+    <w:bookmarkStart w:id="65" w:name="numbered-ordered-list"/>
     <w:p>
       <w:pPr>
         <w:pStyle w:val="Heading3"/>
@@ -2772,18 +2826,18 @@
                 <wp:inline>
                   <wp:extent cx="152400" cy="152400"/>
                   <wp:effectExtent b="0" l="0" r="0" t="0"/>
-                  <wp:docPr descr="" title="" id="62" name="Picture"/>
+                  <wp:docPr descr="" title="" id="63" name="Picture"/>
                   <a:graphic>
                     <a:graphicData uri="http://schemas.openxmlformats.org/drawingml/2006/picture">
                       <pic:pic>
                         <pic:nvPicPr>
-                          <pic:cNvPr descr="/opt/quarto/share/formats/docx/important.png" id="63" name="Picture"/>
+                          <pic:cNvPr descr="/opt/quarto/share/formats/docx/important.png" id="64" name="Picture"/>
                           <pic:cNvPicPr>
                             <a:picLocks noChangeArrowheads="1" noChangeAspect="1"/>
                           </pic:cNvPicPr>
                         </pic:nvPicPr>
                         <pic:blipFill>
-                          <a:blip r:embed="rId61"/>
+                          <a:blip r:embed="rId62"/>
                           <a:stretch>
                             <a:fillRect/>
                           </a:stretch>
@@ -2846,8 +2900,8 @@
         </w:tc>
       </w:tr>
     </w:tbl>
-    <w:bookmarkEnd w:id="64"/>
-    <w:bookmarkStart w:id="65" w:name="paragraphs-within-list-items"/>
+    <w:bookmarkEnd w:id="65"/>
+    <w:bookmarkStart w:id="66" w:name="paragraphs-within-list-items"/>
     <w:p>
       <w:pPr>
         <w:pStyle w:val="Heading3"/>
@@ -2926,8 +2980,8 @@
         <w:t xml:space="preserve">  With its own paragraph block.</w:t>
       </w:r>
     </w:p>
-    <w:bookmarkEnd w:id="65"/>
-    <w:bookmarkStart w:id="68" w:name="single-item-list-rendering-issue"/>
+    <w:bookmarkEnd w:id="66"/>
+    <w:bookmarkStart w:id="69" w:name="single-item-list-rendering-issue"/>
     <w:p>
       <w:pPr>
         <w:pStyle w:val="Heading3"/>
@@ -3061,18 +3115,18 @@
                 <wp:inline>
                   <wp:extent cx="152400" cy="152400"/>
                   <wp:effectExtent b="0" l="0" r="0" t="0"/>
-                  <wp:docPr descr="" title="" id="66" name="Picture"/>
+                  <wp:docPr descr="" title="" id="67" name="Picture"/>
                   <a:graphic>
                     <a:graphicData uri="http://schemas.openxmlformats.org/drawingml/2006/picture">
                       <pic:pic>
                         <pic:nvPicPr>
-                          <pic:cNvPr descr="/opt/quarto/share/formats/docx/note.png" id="67" name="Picture"/>
+                          <pic:cNvPr descr="/opt/quarto/share/formats/docx/note.png" id="68" name="Picture"/>
                           <pic:cNvPicPr>
                             <a:picLocks noChangeArrowheads="1" noChangeAspect="1"/>
                           </pic:cNvPicPr>
                         </pic:nvPicPr>
                         <pic:blipFill>
-                          <a:blip r:embed="rId22"/>
+                          <a:blip r:embed="rId23"/>
                           <a:stretch>
                             <a:fillRect/>
                           </a:stretch>
@@ -3148,9 +3202,9 @@
         </w:tc>
       </w:tr>
     </w:tbl>
-    <w:bookmarkEnd w:id="68"/>
     <w:bookmarkEnd w:id="69"/>
-    <w:bookmarkStart w:id="72" w:name="links-and-images"/>
+    <w:bookmarkEnd w:id="70"/>
+    <w:bookmarkStart w:id="73" w:name="links-and-images"/>
     <w:p>
       <w:pPr>
         <w:pStyle w:val="Heading2"/>
@@ -3159,7 +3213,7 @@
         <w:t xml:space="preserve">5.6 Links and Images</w:t>
       </w:r>
     </w:p>
-    <w:bookmarkStart w:id="70" w:name="link"/>
+    <w:bookmarkStart w:id="71" w:name="link"/>
     <w:p>
       <w:pPr>
         <w:pStyle w:val="Heading3"/>
@@ -3191,8 +3245,8 @@
         <w:t xml:space="preserve">](https://quarto.org)</w:t>
       </w:r>
     </w:p>
-    <w:bookmarkEnd w:id="70"/>
-    <w:bookmarkStart w:id="71" w:name="image"/>
+    <w:bookmarkEnd w:id="71"/>
+    <w:bookmarkStart w:id="72" w:name="image"/>
     <w:p>
       <w:pPr>
         <w:pStyle w:val="Heading3"/>
@@ -3235,9 +3289,9 @@
         <w:t xml:space="preserve">![Alt text](media/image-name.png)</w:t>
       </w:r>
     </w:p>
-    <w:bookmarkEnd w:id="71"/>
     <w:bookmarkEnd w:id="72"/>
-    <w:bookmarkStart w:id="75" w:name="code-blocks-and-inline-code"/>
+    <w:bookmarkEnd w:id="73"/>
+    <w:bookmarkStart w:id="76" w:name="code-blocks-and-inline-code"/>
     <w:p>
       <w:pPr>
         <w:pStyle w:val="Heading2"/>
@@ -3246,7 +3300,7 @@
         <w:t xml:space="preserve">5.7 Code Blocks and Inline Code</w:t>
       </w:r>
     </w:p>
-    <w:bookmarkStart w:id="73" w:name="inline-code"/>
+    <w:bookmarkStart w:id="74" w:name="inline-code"/>
     <w:p>
       <w:pPr>
         <w:pStyle w:val="Heading3"/>
@@ -3317,8 +3371,8 @@
         <w:t xml:space="preserve">button to build your document.</w:t>
       </w:r>
     </w:p>
-    <w:bookmarkEnd w:id="73"/>
-    <w:bookmarkStart w:id="74" w:name="code-block"/>
+    <w:bookmarkEnd w:id="74"/>
+    <w:bookmarkStart w:id="75" w:name="code-block"/>
     <w:p>
       <w:pPr>
         <w:pStyle w:val="Heading3"/>
@@ -3478,9 +3532,9 @@
         <w:t xml:space="preserve">.</w:t>
       </w:r>
     </w:p>
-    <w:bookmarkEnd w:id="74"/>
     <w:bookmarkEnd w:id="75"/>
-    <w:bookmarkStart w:id="83" w:name="tables"/>
+    <w:bookmarkEnd w:id="76"/>
+    <w:bookmarkStart w:id="84" w:name="tables"/>
     <w:p>
       <w:pPr>
         <w:pStyle w:val="Heading2"/>
@@ -3539,18 +3593,18 @@
                 <wp:inline>
                   <wp:extent cx="152400" cy="152400"/>
                   <wp:effectExtent b="0" l="0" r="0" t="0"/>
-                  <wp:docPr descr="" title="" id="76" name="Picture"/>
+                  <wp:docPr descr="" title="" id="77" name="Picture"/>
                   <a:graphic>
                     <a:graphicData uri="http://schemas.openxmlformats.org/drawingml/2006/picture">
                       <pic:pic>
                         <pic:nvPicPr>
-                          <pic:cNvPr descr="/opt/quarto/share/formats/docx/tip.png" id="77" name="Picture"/>
+                          <pic:cNvPr descr="/opt/quarto/share/formats/docx/tip.png" id="78" name="Picture"/>
                           <pic:cNvPicPr>
                             <a:picLocks noChangeArrowheads="1" noChangeAspect="1"/>
                           </pic:cNvPicPr>
                         </pic:nvPicPr>
                         <pic:blipFill>
-                          <a:blip r:embed="rId35"/>
+                          <a:blip r:embed="rId36"/>
                           <a:stretch>
                             <a:fillRect/>
                           </a:stretch>
@@ -3602,7 +3656,7 @@
         </w:tc>
       </w:tr>
     </w:tbl>
-    <w:bookmarkStart w:id="78" w:name="simple-pipe-table"/>
+    <w:bookmarkStart w:id="79" w:name="simple-pipe-table"/>
     <w:p>
       <w:pPr>
         <w:pStyle w:val="Heading3"/>
@@ -3952,8 +4006,8 @@
         <w:t xml:space="preserve">.</w:t>
       </w:r>
     </w:p>
-    <w:bookmarkEnd w:id="78"/>
-    <w:bookmarkStart w:id="82" w:name="html-style-table-for-advanced-layouts"/>
+    <w:bookmarkEnd w:id="79"/>
+    <w:bookmarkStart w:id="83" w:name="html-style-table-for-advanced-layouts"/>
     <w:p>
       <w:pPr>
         <w:pStyle w:val="Heading3"/>
@@ -4715,18 +4769,18 @@
                 <wp:inline>
                   <wp:extent cx="152400" cy="152400"/>
                   <wp:effectExtent b="0" l="0" r="0" t="0"/>
-                  <wp:docPr descr="" title="" id="80" name="Picture"/>
+                  <wp:docPr descr="" title="" id="81" name="Picture"/>
                   <a:graphic>
                     <a:graphicData uri="http://schemas.openxmlformats.org/drawingml/2006/picture">
                       <pic:pic>
                         <pic:nvPicPr>
-                          <pic:cNvPr descr="/opt/quarto/share/formats/docx/warning.png" id="81" name="Picture"/>
+                          <pic:cNvPr descr="/opt/quarto/share/formats/docx/warning.png" id="82" name="Picture"/>
                           <pic:cNvPicPr>
                             <a:picLocks noChangeArrowheads="1" noChangeAspect="1"/>
                           </pic:cNvPicPr>
                         </pic:nvPicPr>
                         <pic:blipFill>
-                          <a:blip r:embed="rId79"/>
+                          <a:blip r:embed="rId80"/>
                           <a:stretch>
                             <a:fillRect/>
                           </a:stretch>
@@ -4848,9 +4902,9 @@
         </w:tc>
       </w:tr>
     </w:tbl>
-    <w:bookmarkEnd w:id="82"/>
     <w:bookmarkEnd w:id="83"/>
-    <w:bookmarkStart w:id="85" w:name="figures-with-captions-and-layout"/>
+    <w:bookmarkEnd w:id="84"/>
+    <w:bookmarkStart w:id="86" w:name="figures-with-captions-and-layout"/>
     <w:p>
       <w:pPr>
         <w:pStyle w:val="Heading2"/>
@@ -4951,7 +5005,7 @@
       <w:r>
         <w:t xml:space="preserve"> </w:t>
       </w:r>
-      <w:hyperlink r:id="rId84">
+      <w:hyperlink r:id="rId85">
         <w:r>
           <w:rPr>
             <w:rStyle w:val="Hyperlink"/>
@@ -4960,8 +5014,8 @@
         </w:r>
       </w:hyperlink>
     </w:p>
-    <w:bookmarkEnd w:id="85"/>
-    <w:bookmarkStart w:id="88" w:name="X2b59a5caacf1dd61c4715f043293b0a4b7201d5"/>
+    <w:bookmarkEnd w:id="86"/>
+    <w:bookmarkStart w:id="89" w:name="X2b59a5caacf1dd61c4715f043293b0a4b7201d5"/>
     <w:p>
       <w:pPr>
         <w:pStyle w:val="Heading2"/>
@@ -4985,7 +5039,7 @@
         </w:pict>
       </w:r>
     </w:p>
-    <w:bookmarkStart w:id="86" w:name="without-captions"/>
+    <w:bookmarkStart w:id="87" w:name="without-captions"/>
     <w:p>
       <w:pPr>
         <w:pStyle w:val="Heading3"/>
@@ -5190,8 +5244,8 @@
         </w:pict>
       </w:r>
     </w:p>
-    <w:bookmarkEnd w:id="86"/>
-    <w:bookmarkStart w:id="87" w:name="with-captions"/>
+    <w:bookmarkEnd w:id="87"/>
+    <w:bookmarkStart w:id="88" w:name="with-captions"/>
     <w:p>
       <w:pPr>
         <w:pStyle w:val="Heading3"/>
@@ -5503,9 +5557,9 @@
         <w:t xml:space="preserve">Tables used for captions will show borders in DOCX and PDF outputs. Removing them requires custom styles in a reference DOCX.</w:t>
       </w:r>
     </w:p>
-    <w:bookmarkEnd w:id="87"/>
     <w:bookmarkEnd w:id="88"/>
-    <w:bookmarkStart w:id="89" w:name="page-breaks-for-.docx.pdf-outputs"/>
+    <w:bookmarkEnd w:id="89"/>
+    <w:bookmarkStart w:id="90" w:name="page-breaks-for-.docx.pdf-outputs"/>
     <w:p>
       <w:pPr>
         <w:pStyle w:val="Heading2"/>
@@ -5568,8 +5622,8 @@
         <w:t xml:space="preserve">This will ensure that the page break is included in the rendered Word or PDF document, but not visible in HTML or other formats.</w:t>
       </w:r>
     </w:p>
-    <w:bookmarkEnd w:id="89"/>
-    <w:bookmarkStart w:id="93" w:name="equations"/>
+    <w:bookmarkEnd w:id="90"/>
+    <w:bookmarkStart w:id="94" w:name="equations"/>
     <w:p>
       <w:pPr>
         <w:pStyle w:val="Heading2"/>
@@ -5586,7 +5640,7 @@
         <w:t xml:space="preserve">Quarto supports mathematical equations using LaTeX-style syntax. You can add inline equations or display equations as blocks.</w:t>
       </w:r>
     </w:p>
-    <w:bookmarkStart w:id="90" w:name="inline-equations"/>
+    <w:bookmarkStart w:id="91" w:name="inline-equations"/>
     <w:p>
       <w:pPr>
         <w:pStyle w:val="Heading3"/>
@@ -5677,8 +5731,8 @@
         <w:t xml:space="preserve">.</w:t>
       </w:r>
     </w:p>
-    <w:bookmarkEnd w:id="90"/>
-    <w:bookmarkStart w:id="92" w:name="display-equations"/>
+    <w:bookmarkEnd w:id="91"/>
+    <w:bookmarkStart w:id="93" w:name="display-equations"/>
     <w:p>
       <w:pPr>
         <w:pStyle w:val="Heading3"/>
@@ -5799,7 +5853,7 @@
       <w:r>
         <w:t xml:space="preserve"> </w:t>
       </w:r>
-      <w:hyperlink r:id="rId91">
+      <w:hyperlink r:id="rId92">
         <w:r>
           <w:rPr>
             <w:rStyle w:val="Hyperlink"/>
@@ -5811,9 +5865,9 @@
         <w:t xml:space="preserve">.</w:t>
       </w:r>
     </w:p>
-    <w:bookmarkEnd w:id="92"/>
     <w:bookmarkEnd w:id="93"/>
-    <w:bookmarkStart w:id="103" w:name="diagrams"/>
+    <w:bookmarkEnd w:id="94"/>
+    <w:bookmarkStart w:id="104" w:name="diagrams"/>
     <w:p>
       <w:pPr>
         <w:pStyle w:val="Heading2"/>
@@ -5859,7 +5913,7 @@
         <w:t xml:space="preserve">. Just use a code block like this:</w:t>
       </w:r>
     </w:p>
-    <w:bookmarkStart w:id="97" w:name="mermaid-example"/>
+    <w:bookmarkStart w:id="98" w:name="mermaid-example"/>
     <w:p>
       <w:pPr>
         <w:pStyle w:val="Heading3"/>
@@ -5947,18 +6001,18 @@
           <wp:inline>
             <wp:extent cx="5943600" cy="1541248"/>
             <wp:effectExtent b="0" l="0" r="0" t="0"/>
-            <wp:docPr descr="" title="" id="95" name="Picture"/>
+            <wp:docPr descr="" title="" id="96" name="Picture"/>
             <a:graphic>
               <a:graphicData uri="http://schemas.openxmlformats.org/drawingml/2006/picture">
                 <pic:pic>
                   <pic:nvPicPr>
-                    <pic:cNvPr descr="guidelines_editor-manual_files/figure-docx/mermaid-figure-1.png" id="96" name="Picture"/>
+                    <pic:cNvPr descr="guidelines_editor-manual_files/figure-docx/mermaid-figure-1.png" id="97" name="Picture"/>
                     <pic:cNvPicPr>
                       <a:picLocks noChangeArrowheads="1" noChangeAspect="1"/>
                     </pic:cNvPicPr>
                   </pic:nvPicPr>
                   <pic:blipFill>
-                    <a:blip r:embed="rId94"/>
+                    <a:blip r:embed="rId95"/>
                     <a:stretch>
                       <a:fillRect/>
                     </a:stretch>
@@ -5990,8 +6044,8 @@
         <w:pStyle w:val="BodyText"/>
       </w:pPr>
     </w:p>
-    <w:bookmarkEnd w:id="97"/>
-    <w:bookmarkStart w:id="102" w:name="dot-example"/>
+    <w:bookmarkEnd w:id="98"/>
+    <w:bookmarkStart w:id="103" w:name="dot-example"/>
     <w:p>
       <w:pPr>
         <w:pStyle w:val="Heading3"/>
@@ -6607,18 +6661,18 @@
           <wp:inline>
             <wp:extent cx="4572000" cy="3657600"/>
             <wp:effectExtent b="0" l="0" r="0" t="0"/>
-            <wp:docPr descr="" title="" id="99" name="Picture"/>
+            <wp:docPr descr="" title="" id="100" name="Picture"/>
             <a:graphic>
               <a:graphicData uri="http://schemas.openxmlformats.org/drawingml/2006/picture">
                 <pic:pic>
                   <pic:nvPicPr>
-                    <pic:cNvPr descr="guidelines_editor-manual_files/figure-docx/dot-figure-1.png" id="100" name="Picture"/>
+                    <pic:cNvPr descr="guidelines_editor-manual_files/figure-docx/dot-figure-1.png" id="101" name="Picture"/>
                     <pic:cNvPicPr>
                       <a:picLocks noChangeArrowheads="1" noChangeAspect="1"/>
                     </pic:cNvPicPr>
                   </pic:nvPicPr>
                   <pic:blipFill>
-                    <a:blip r:embed="rId98"/>
+                    <a:blip r:embed="rId99"/>
                     <a:stretch>
                       <a:fillRect/>
                     </a:stretch>
@@ -6660,7 +6714,7 @@
       <w:r>
         <w:t xml:space="preserve"> </w:t>
       </w:r>
-      <w:hyperlink r:id="rId101">
+      <w:hyperlink r:id="rId102">
         <w:r>
           <w:rPr>
             <w:rStyle w:val="Hyperlink"/>
@@ -6669,9 +6723,9 @@
         </w:r>
       </w:hyperlink>
     </w:p>
-    <w:bookmarkEnd w:id="102"/>
     <w:bookmarkEnd w:id="103"/>
-    <w:bookmarkStart w:id="105" w:name="footnotes"/>
+    <w:bookmarkEnd w:id="104"/>
+    <w:bookmarkStart w:id="106" w:name="footnotes"/>
     <w:p>
       <w:pPr>
         <w:pStyle w:val="Heading2"/>
@@ -6757,11 +6811,11 @@
         <w:rPr>
           <w:rStyle w:val="FootnoteReference"/>
         </w:rPr>
-        <w:footnoteReference w:id="104"/>
-      </w:r>
-    </w:p>
-    <w:bookmarkEnd w:id="105"/>
-    <w:bookmarkStart w:id="107" w:name="notebook-output-embeds"/>
+        <w:footnoteReference w:id="105"/>
+      </w:r>
+    </w:p>
+    <w:bookmarkEnd w:id="106"/>
+    <w:bookmarkStart w:id="108" w:name="notebook-output-embeds"/>
     <w:p>
       <w:pPr>
         <w:pStyle w:val="Heading2"/>
@@ -6788,7 +6842,7 @@
       <w:r>
         <w:t xml:space="preserve"> </w:t>
       </w:r>
-      <w:hyperlink r:id="rId106">
+      <w:hyperlink r:id="rId107">
         <w:r>
           <w:rPr>
             <w:rStyle w:val="Hyperlink"/>
@@ -6797,9 +6851,9 @@
         </w:r>
       </w:hyperlink>
     </w:p>
-    <w:bookmarkEnd w:id="107"/>
     <w:bookmarkEnd w:id="108"/>
-    <w:bookmarkStart w:id="117" w:name="creating-new-documentation"/>
+    <w:bookmarkEnd w:id="109"/>
+    <w:bookmarkStart w:id="118" w:name="creating-new-documentation"/>
     <w:p>
       <w:pPr>
         <w:pStyle w:val="Heading1"/>
@@ -6816,7 +6870,7 @@
         <w:t xml:space="preserve">Creating a new document is simple when you follow a clear workflow. You can either start from a ready-made template or create a file from scratch.</w:t>
       </w:r>
     </w:p>
-    <w:bookmarkStart w:id="111" w:name="step-1-start-a-new-file"/>
+    <w:bookmarkStart w:id="112" w:name="step-1-start-a-new-file"/>
     <w:p>
       <w:pPr>
         <w:pStyle w:val="Heading2"/>
@@ -6833,7 +6887,7 @@
         <w:t xml:space="preserve">There are two ways to begin:</w:t>
       </w:r>
     </w:p>
-    <w:bookmarkStart w:id="109" w:name="option-1-use-a-template"/>
+    <w:bookmarkStart w:id="110" w:name="option-1-use-a-template"/>
     <w:p>
       <w:pPr>
         <w:pStyle w:val="Heading3"/>
@@ -6998,8 +7052,8 @@
         <w:t xml:space="preserve">next to it to store images and charts.</w:t>
       </w:r>
     </w:p>
-    <w:bookmarkEnd w:id="109"/>
-    <w:bookmarkStart w:id="110" w:name="option-2-create-from-scratch"/>
+    <w:bookmarkEnd w:id="110"/>
+    <w:bookmarkStart w:id="111" w:name="option-2-create-from-scratch"/>
     <w:p>
       <w:pPr>
         <w:pStyle w:val="Heading3"/>
@@ -7076,9 +7130,9 @@
         <w:t xml:space="preserve">💡 Using templates is recommended because they include structure and helpful comments. But starting from scratch gives you full control.</w:t>
       </w:r>
     </w:p>
-    <w:bookmarkEnd w:id="110"/>
     <w:bookmarkEnd w:id="111"/>
-    <w:bookmarkStart w:id="112" w:name="step-2-understand-and-use-the-template"/>
+    <w:bookmarkEnd w:id="112"/>
+    <w:bookmarkStart w:id="113" w:name="step-2-understand-and-use-the-template"/>
     <w:p>
       <w:pPr>
         <w:pStyle w:val="Heading2"/>
@@ -7151,8 +7205,8 @@
         <w:t xml:space="preserve">💡 If you use an already defined template, the YAML header is included — you don’t need to add it manually.</w:t>
       </w:r>
     </w:p>
-    <w:bookmarkEnd w:id="112"/>
-    <w:bookmarkStart w:id="116" w:name="step-3-add-or-adjust-the-yaml-header"/>
+    <w:bookmarkEnd w:id="113"/>
+    <w:bookmarkStart w:id="117" w:name="step-3-add-or-adjust-the-yaml-header"/>
     <w:p>
       <w:pPr>
         <w:pStyle w:val="Heading2"/>
@@ -7366,18 +7420,18 @@
                 <wp:inline>
                   <wp:extent cx="152400" cy="152400"/>
                   <wp:effectExtent b="0" l="0" r="0" t="0"/>
-                  <wp:docPr descr="" title="" id="113" name="Picture"/>
+                  <wp:docPr descr="" title="" id="114" name="Picture"/>
                   <a:graphic>
                     <a:graphicData uri="http://schemas.openxmlformats.org/drawingml/2006/picture">
                       <pic:pic>
                         <pic:nvPicPr>
-                          <pic:cNvPr descr="/opt/quarto/share/formats/docx/important.png" id="114" name="Picture"/>
+                          <pic:cNvPr descr="/opt/quarto/share/formats/docx/important.png" id="115" name="Picture"/>
                           <pic:cNvPicPr>
                             <a:picLocks noChangeArrowheads="1" noChangeAspect="1"/>
                           </pic:cNvPicPr>
                         </pic:nvPicPr>
                         <pic:blipFill>
-                          <a:blip r:embed="rId61"/>
+                          <a:blip r:embed="rId62"/>
                           <a:stretch>
                             <a:fillRect/>
                           </a:stretch>
@@ -7775,7 +7829,7 @@
         <w:t xml:space="preserve">---</w:t>
       </w:r>
     </w:p>
-    <w:bookmarkStart w:id="115" w:name="field-descriptions"/>
+    <w:bookmarkStart w:id="116" w:name="field-descriptions"/>
     <w:p>
       <w:pPr>
         <w:pStyle w:val="Heading3"/>
@@ -7913,10 +7967,10 @@
         <w:t xml:space="preserve">These fields must be filled in by the user. Only other fields — such as shared configuration or output format — are pre-filled in the template.</w:t>
       </w:r>
     </w:p>
-    <w:bookmarkEnd w:id="115"/>
     <w:bookmarkEnd w:id="116"/>
     <w:bookmarkEnd w:id="117"/>
-    <w:bookmarkStart w:id="120" w:name="importance-of-file-naming"/>
+    <w:bookmarkEnd w:id="118"/>
+    <w:bookmarkStart w:id="121" w:name="importance-of-file-naming"/>
     <w:p>
       <w:pPr>
         <w:pStyle w:val="Heading1"/>
@@ -8160,18 +8214,18 @@
                 <wp:inline>
                   <wp:extent cx="152400" cy="152400"/>
                   <wp:effectExtent b="0" l="0" r="0" t="0"/>
-                  <wp:docPr descr="" title="" id="118" name="Picture"/>
+                  <wp:docPr descr="" title="" id="119" name="Picture"/>
                   <a:graphic>
                     <a:graphicData uri="http://schemas.openxmlformats.org/drawingml/2006/picture">
                       <pic:pic>
                         <pic:nvPicPr>
-                          <pic:cNvPr descr="/opt/quarto/share/formats/docx/important.png" id="119" name="Picture"/>
+                          <pic:cNvPr descr="/opt/quarto/share/formats/docx/important.png" id="120" name="Picture"/>
                           <pic:cNvPicPr>
                             <a:picLocks noChangeArrowheads="1" noChangeAspect="1"/>
                           </pic:cNvPicPr>
                         </pic:nvPicPr>
                         <pic:blipFill>
-                          <a:blip r:embed="rId61"/>
+                          <a:blip r:embed="rId62"/>
                           <a:stretch>
                             <a:fillRect/>
                           </a:stretch>
@@ -8234,8 +8288,8 @@
         </w:tc>
       </w:tr>
     </w:tbl>
-    <w:bookmarkEnd w:id="120"/>
-    <w:bookmarkStart w:id="126" w:name="ready-made-qmd-templates"/>
+    <w:bookmarkEnd w:id="121"/>
+    <w:bookmarkStart w:id="127" w:name="ready-made-qmd-templates"/>
     <w:p>
       <w:pPr>
         <w:pStyle w:val="Heading1"/>
@@ -8290,7 +8344,7 @@
         <w:t xml:space="preserve">directory. Currently, two types of templates are provided:</w:t>
       </w:r>
     </w:p>
-    <w:bookmarkStart w:id="121" w:name="atbd-template"/>
+    <w:bookmarkStart w:id="122" w:name="atbd-template"/>
     <w:p>
       <w:pPr>
         <w:pStyle w:val="Heading2"/>
@@ -8405,8 +8459,8 @@
         <w:t xml:space="preserve">💡 Use this template when documenting the scientific or technical foundation of a data product.</w:t>
       </w:r>
     </w:p>
-    <w:bookmarkEnd w:id="121"/>
-    <w:bookmarkStart w:id="122" w:name="pum-template"/>
+    <w:bookmarkEnd w:id="122"/>
+    <w:bookmarkStart w:id="123" w:name="pum-template"/>
     <w:p>
       <w:pPr>
         <w:pStyle w:val="Heading2"/>
@@ -8509,8 +8563,8 @@
         <w:t xml:space="preserve">💡 Use this template when documenting how users should interact with or interpret a product.</w:t>
       </w:r>
     </w:p>
-    <w:bookmarkEnd w:id="122"/>
-    <w:bookmarkStart w:id="125" w:name="how-to-use-the-templates"/>
+    <w:bookmarkEnd w:id="123"/>
+    <w:bookmarkStart w:id="126" w:name="how-to-use-the-templates"/>
     <w:p>
       <w:pPr>
         <w:pStyle w:val="Heading2"/>
@@ -8686,18 +8740,18 @@
                 <wp:inline>
                   <wp:extent cx="152400" cy="152400"/>
                   <wp:effectExtent b="0" l="0" r="0" t="0"/>
-                  <wp:docPr descr="" title="" id="123" name="Picture"/>
+                  <wp:docPr descr="" title="" id="124" name="Picture"/>
                   <a:graphic>
                     <a:graphicData uri="http://schemas.openxmlformats.org/drawingml/2006/picture">
                       <pic:pic>
                         <pic:nvPicPr>
-                          <pic:cNvPr descr="/opt/quarto/share/formats/docx/important.png" id="124" name="Picture"/>
+                          <pic:cNvPr descr="/opt/quarto/share/formats/docx/important.png" id="125" name="Picture"/>
                           <pic:cNvPicPr>
                             <a:picLocks noChangeArrowheads="1" noChangeAspect="1"/>
                           </pic:cNvPicPr>
                         </pic:nvPicPr>
                         <pic:blipFill>
-                          <a:blip r:embed="rId61"/>
+                          <a:blip r:embed="rId62"/>
                           <a:stretch>
                             <a:fillRect/>
                           </a:stretch>
@@ -8766,9 +8820,9 @@
         </w:tc>
       </w:tr>
     </w:tbl>
-    <w:bookmarkEnd w:id="125"/>
     <w:bookmarkEnd w:id="126"/>
-    <w:bookmarkStart w:id="137" w:name="using-pandoc-to-convert-docx-to-qmd"/>
+    <w:bookmarkEnd w:id="127"/>
+    <w:bookmarkStart w:id="138" w:name="using-pandoc-to-convert-docx-to-qmd"/>
     <w:p>
       <w:pPr>
         <w:pStyle w:val="Heading1"/>
@@ -8819,7 +8873,7 @@
         <w:t xml:space="preserve">to quickly generate a base file. This can save time by preserving text structure, headings, and even tables — though the result will still need cleanup.</w:t>
       </w:r>
     </w:p>
-    <w:bookmarkStart w:id="128" w:name="what-is-pandoc"/>
+    <w:bookmarkStart w:id="129" w:name="what-is-pandoc"/>
     <w:p>
       <w:pPr>
         <w:pStyle w:val="Heading2"/>
@@ -8832,7 +8886,7 @@
       <w:pPr>
         <w:pStyle w:val="FirstParagraph"/>
       </w:pPr>
-      <w:hyperlink r:id="rId127">
+      <w:hyperlink r:id="rId128">
         <w:r>
           <w:rPr>
             <w:rStyle w:val="Hyperlink"/>
@@ -8857,7 +8911,7 @@
       <w:r>
         <w:t xml:space="preserve"> </w:t>
       </w:r>
-      <w:hyperlink r:id="rId127">
+      <w:hyperlink r:id="rId128">
         <w:r>
           <w:rPr>
             <w:rStyle w:val="Hyperlink"/>
@@ -8866,8 +8920,8 @@
         </w:r>
       </w:hyperlink>
     </w:p>
-    <w:bookmarkEnd w:id="128"/>
-    <w:bookmarkStart w:id="129" w:name="when-and-how-to-use-it"/>
+    <w:bookmarkEnd w:id="129"/>
+    <w:bookmarkStart w:id="130" w:name="when-and-how-to-use-it"/>
     <w:p>
       <w:pPr>
         <w:pStyle w:val="Heading2"/>
@@ -8991,8 +9045,8 @@
         <w:t xml:space="preserve">.docx</w:t>
       </w:r>
     </w:p>
-    <w:bookmarkEnd w:id="129"/>
-    <w:bookmarkStart w:id="131" w:name="basic-usage-example"/>
+    <w:bookmarkEnd w:id="130"/>
+    <w:bookmarkStart w:id="132" w:name="basic-usage-example"/>
     <w:p>
       <w:pPr>
         <w:pStyle w:val="Heading2"/>
@@ -9123,7 +9177,7 @@
         <w:t xml:space="preserve">markdown+fenced_divs+grid_tables+pipe_tables+smart</w:t>
       </w:r>
     </w:p>
-    <w:bookmarkStart w:id="130" w:name="what-this-command-does"/>
+    <w:bookmarkStart w:id="131" w:name="what-this-command-does"/>
     <w:p>
       <w:pPr>
         <w:pStyle w:val="Heading3"/>
@@ -9222,9 +9276,9 @@
         <w:t xml:space="preserve">: Sets output format and enables enhanced table and layout options.</w:t>
       </w:r>
     </w:p>
-    <w:bookmarkEnd w:id="130"/>
     <w:bookmarkEnd w:id="131"/>
-    <w:bookmarkStart w:id="135" w:name="where-are-media-files-stored"/>
+    <w:bookmarkEnd w:id="132"/>
+    <w:bookmarkStart w:id="136" w:name="where-are-media-files-stored"/>
     <w:p>
       <w:pPr>
         <w:pStyle w:val="Heading2"/>
@@ -9298,7 +9352,7 @@
         <w:t xml:space="preserve">This is created automatically and will contain all image assets referenced in the converted file.</w:t>
       </w:r>
     </w:p>
-    <w:bookmarkStart w:id="134" w:name="changing-the-media-folder-name"/>
+    <w:bookmarkStart w:id="135" w:name="changing-the-media-folder-name"/>
     <w:p>
       <w:pPr>
         <w:pStyle w:val="Heading3"/>
@@ -9419,18 +9473,18 @@
                 <wp:inline>
                   <wp:extent cx="152400" cy="152400"/>
                   <wp:effectExtent b="0" l="0" r="0" t="0"/>
-                  <wp:docPr descr="" title="" id="132" name="Picture"/>
+                  <wp:docPr descr="" title="" id="133" name="Picture"/>
                   <a:graphic>
                     <a:graphicData uri="http://schemas.openxmlformats.org/drawingml/2006/picture">
                       <pic:pic>
                         <pic:nvPicPr>
-                          <pic:cNvPr descr="/opt/quarto/share/formats/docx/note.png" id="133" name="Picture"/>
+                          <pic:cNvPr descr="/opt/quarto/share/formats/docx/note.png" id="134" name="Picture"/>
                           <pic:cNvPicPr>
                             <a:picLocks noChangeArrowheads="1" noChangeAspect="1"/>
                           </pic:cNvPicPr>
                         </pic:nvPicPr>
                         <pic:blipFill>
-                          <a:blip r:embed="rId22"/>
+                          <a:blip r:embed="rId23"/>
                           <a:stretch>
                             <a:fillRect/>
                           </a:stretch>
@@ -9600,9 +9654,9 @@
         </w:tc>
       </w:tr>
     </w:tbl>
-    <w:bookmarkEnd w:id="134"/>
     <w:bookmarkEnd w:id="135"/>
-    <w:bookmarkStart w:id="136" w:name="next-steps"/>
+    <w:bookmarkEnd w:id="136"/>
+    <w:bookmarkStart w:id="137" w:name="next-steps"/>
     <w:p>
       <w:pPr>
         <w:pStyle w:val="Heading2"/>
@@ -9699,9 +9753,9 @@
         <w:t xml:space="preserve">While not perfect, this method gives you a solid starting point — especially for long or complex documents.</w:t>
       </w:r>
     </w:p>
-    <w:bookmarkEnd w:id="136"/>
     <w:bookmarkEnd w:id="137"/>
-    <w:bookmarkStart w:id="142" w:name="default-styles-and-options"/>
+    <w:bookmarkEnd w:id="138"/>
+    <w:bookmarkStart w:id="143" w:name="default-styles-and-options"/>
     <w:p>
       <w:pPr>
         <w:pStyle w:val="Heading1"/>
@@ -9733,7 +9787,7 @@
         <w:t xml:space="preserve">files, so you don’t need to worry about design details — just focus on the content.</w:t>
       </w:r>
     </w:p>
-    <w:bookmarkStart w:id="138" w:name="shared-styling-configuration"/>
+    <w:bookmarkStart w:id="139" w:name="shared-styling-configuration"/>
     <w:p>
       <w:pPr>
         <w:pStyle w:val="Heading2"/>
@@ -9809,8 +9863,8 @@
         <w:t xml:space="preserve">Don’t edit them! — they’re used automatically by the rendering scripts.</w:t>
       </w:r>
     </w:p>
-    <w:bookmarkEnd w:id="138"/>
-    <w:bookmarkStart w:id="139" w:name="theme"/>
+    <w:bookmarkEnd w:id="139"/>
+    <w:bookmarkStart w:id="140" w:name="theme"/>
     <w:p>
       <w:pPr>
         <w:pStyle w:val="Heading2"/>
@@ -9838,8 +9892,8 @@
         <w:t xml:space="preserve">This theme is applied automatically. You do not need to configure it manually in your documents.</w:t>
       </w:r>
     </w:p>
-    <w:bookmarkEnd w:id="139"/>
-    <w:bookmarkStart w:id="140" w:name="table-of-contents"/>
+    <w:bookmarkEnd w:id="140"/>
+    <w:bookmarkStart w:id="141" w:name="table-of-contents"/>
     <w:p>
       <w:pPr>
         <w:pStyle w:val="Heading2"/>
@@ -9888,8 +9942,8 @@
         <w:t xml:space="preserve">) is usually enough.</w:t>
       </w:r>
     </w:p>
-    <w:bookmarkEnd w:id="140"/>
-    <w:bookmarkStart w:id="141" w:name="customizing-per-document-settings"/>
+    <w:bookmarkEnd w:id="141"/>
+    <w:bookmarkStart w:id="142" w:name="customizing-per-document-settings"/>
     <w:p>
       <w:pPr>
         <w:pStyle w:val="Heading2"/>
@@ -9971,9 +10025,9 @@
         <w:t xml:space="preserve">  pdf: default</w:t>
       </w:r>
     </w:p>
-    <w:bookmarkEnd w:id="141"/>
     <w:bookmarkEnd w:id="142"/>
-    <w:bookmarkStart w:id="145" w:name="automatic-keywords-generation"/>
+    <w:bookmarkEnd w:id="143"/>
+    <w:bookmarkStart w:id="146" w:name="automatic-keywords-generation"/>
     <w:p>
       <w:pPr>
         <w:pStyle w:val="Heading1"/>
@@ -9990,7 +10044,7 @@
         <w:t xml:space="preserve">You do not need to manually add keywords to your document’s metadata. The system is designed to handle this automatically using AI during the publishing workflow.</w:t>
       </w:r>
     </w:p>
-    <w:bookmarkStart w:id="143" w:name="how-it-works"/>
+    <w:bookmarkStart w:id="144" w:name="how-it-works"/>
     <w:p>
       <w:pPr>
         <w:pStyle w:val="Heading2"/>
@@ -10071,8 +10125,8 @@
         <w:t xml:space="preserve">This process ensures consistent keyword formatting and reduces the work required from authors.</w:t>
       </w:r>
     </w:p>
-    <w:bookmarkEnd w:id="143"/>
-    <w:bookmarkStart w:id="144" w:name="what-you-should-do-1"/>
+    <w:bookmarkEnd w:id="144"/>
+    <w:bookmarkStart w:id="145" w:name="what-you-should-do-1"/>
     <w:p>
       <w:pPr>
         <w:pStyle w:val="Heading2"/>
@@ -10118,9 +10172,9 @@
         <w:t xml:space="preserve">If you do add custom keywords for internal purposes, they will be overwritten during the publishing step — so it’s best to let the system manage them.</w:t>
       </w:r>
     </w:p>
-    <w:bookmarkEnd w:id="144"/>
     <w:bookmarkEnd w:id="145"/>
-    <w:bookmarkStart w:id="150" w:name="using-rstudio-with-quarto"/>
+    <w:bookmarkEnd w:id="146"/>
+    <w:bookmarkStart w:id="151" w:name="using-rstudio-with-quarto"/>
     <w:p>
       <w:pPr>
         <w:pStyle w:val="Heading1"/>
@@ -10136,7 +10190,7 @@
       <w:pPr>
         <w:pStyle w:val="FirstParagraph"/>
       </w:pPr>
-      <w:hyperlink r:id="rId146">
+      <w:hyperlink r:id="rId147">
         <w:r>
           <w:rPr>
             <w:rStyle w:val="Hyperlink"/>
@@ -10174,7 +10228,7 @@
         <w:t xml:space="preserve">You don’t need to know R to use RStudio — we only use it here as a Markdown editor with rendering features.</w:t>
       </w:r>
     </w:p>
-    <w:bookmarkStart w:id="147" w:name="opening-your-project"/>
+    <w:bookmarkStart w:id="148" w:name="opening-your-project"/>
     <w:p>
       <w:pPr>
         <w:pStyle w:val="Heading2"/>
@@ -10277,8 +10331,8 @@
         <w:t xml:space="preserve">file you want to edit.</w:t>
       </w:r>
     </w:p>
-    <w:bookmarkEnd w:id="147"/>
-    <w:bookmarkStart w:id="148" w:name="editing-qmd-files"/>
+    <w:bookmarkEnd w:id="148"/>
+    <w:bookmarkStart w:id="149" w:name="editing-qmd-files"/>
     <w:p>
       <w:pPr>
         <w:pStyle w:val="Heading2"/>
@@ -10382,8 +10436,8 @@
         <w:t xml:space="preserve">option (checkbox in the toolbar) to automatically render your file every time you save it. This makes editing more efficient.</w:t>
       </w:r>
     </w:p>
-    <w:bookmarkEnd w:id="148"/>
-    <w:bookmarkStart w:id="149" w:name="managing-media-files"/>
+    <w:bookmarkEnd w:id="149"/>
+    <w:bookmarkStart w:id="150" w:name="managing-media-files"/>
     <w:p>
       <w:pPr>
         <w:pStyle w:val="Heading2"/>
@@ -10459,9 +10513,9 @@
         <w:t xml:space="preserve">![Data Flow Diagram](my-doc-media/diagram.png)</w:t>
       </w:r>
     </w:p>
-    <w:bookmarkEnd w:id="149"/>
     <w:bookmarkEnd w:id="150"/>
-    <w:bookmarkStart w:id="175" w:name="rendering-documentation"/>
+    <w:bookmarkEnd w:id="151"/>
+    <w:bookmarkStart w:id="176" w:name="rendering-documentation"/>
     <w:p>
       <w:pPr>
         <w:pStyle w:val="Heading1"/>
@@ -10530,7 +10584,7 @@
         <w:t xml:space="preserve">You can render your documentation directly in RStudio as described below or using command-line tools, depending on what you prefer. Both options work the same way and produce identical results — choose the one that fits your workflow best.</w:t>
       </w:r>
     </w:p>
-    <w:bookmarkStart w:id="163" w:name="render-to-html"/>
+    <w:bookmarkStart w:id="164" w:name="render-to-html"/>
     <w:p>
       <w:pPr>
         <w:pStyle w:val="Heading2"/>
@@ -10604,18 +10658,18 @@
           <wp:inline>
             <wp:extent cx="5943600" cy="703497"/>
             <wp:effectExtent b="0" l="0" r="0" t="0"/>
-            <wp:docPr descr="Render button" title="" id="152" name="Picture"/>
+            <wp:docPr descr="Render button" title="" id="153" name="Picture"/>
             <a:graphic>
               <a:graphicData uri="http://schemas.openxmlformats.org/drawingml/2006/picture">
                 <pic:pic>
                   <pic:nvPicPr>
-                    <pic:cNvPr descr="guidelines_editor-manual-media/rstudio-render.png" id="153" name="Picture"/>
+                    <pic:cNvPr descr="guidelines_editor-manual-media/rstudio-render.png" id="154" name="Picture"/>
                     <pic:cNvPicPr>
                       <a:picLocks noChangeArrowheads="1" noChangeAspect="1"/>
                     </pic:cNvPicPr>
                   </pic:nvPicPr>
                   <pic:blipFill>
-                    <a:blip r:embed="rId151"/>
+                    <a:blip r:embed="rId152"/>
                     <a:stretch>
                       <a:fillRect/>
                     </a:stretch>
@@ -10676,18 +10730,18 @@
           <wp:inline>
             <wp:extent cx="5943600" cy="676878"/>
             <wp:effectExtent b="0" l="0" r="0" t="0"/>
-            <wp:docPr descr="Render on Save" title="" id="155" name="Picture"/>
+            <wp:docPr descr="Render on Save" title="" id="156" name="Picture"/>
             <a:graphic>
               <a:graphicData uri="http://schemas.openxmlformats.org/drawingml/2006/picture">
                 <pic:pic>
                   <pic:nvPicPr>
-                    <pic:cNvPr descr="guidelines_editor-manual-media/rstudio-render-on-save.png" id="156" name="Picture"/>
+                    <pic:cNvPr descr="guidelines_editor-manual-media/rstudio-render-on-save.png" id="157" name="Picture"/>
                     <pic:cNvPicPr>
                       <a:picLocks noChangeArrowheads="1" noChangeAspect="1"/>
                     </pic:cNvPicPr>
                   </pic:nvPicPr>
                   <pic:blipFill>
-                    <a:blip r:embed="rId154"/>
+                    <a:blip r:embed="rId155"/>
                     <a:stretch>
                       <a:fillRect/>
                     </a:stretch>
@@ -10795,18 +10849,18 @@
           <wp:inline>
             <wp:extent cx="5943600" cy="442768"/>
             <wp:effectExtent b="0" l="0" r="0" t="0"/>
-            <wp:docPr descr="" title="" id="158" name="Picture"/>
+            <wp:docPr descr="" title="" id="159" name="Picture"/>
             <a:graphic>
               <a:graphicData uri="http://schemas.openxmlformats.org/drawingml/2006/picture">
                 <pic:pic>
                   <pic:nvPicPr>
-                    <pic:cNvPr descr="guidelines_editor-manual-media/rstudio-render-viewer-tab.png" id="159" name="Picture"/>
+                    <pic:cNvPr descr="guidelines_editor-manual-media/rstudio-render-viewer-tab.png" id="160" name="Picture"/>
                     <pic:cNvPicPr>
                       <a:picLocks noChangeArrowheads="1" noChangeAspect="1"/>
                     </pic:cNvPicPr>
                   </pic:nvPicPr>
                   <pic:blipFill>
-                    <a:blip r:embed="rId157"/>
+                    <a:blip r:embed="rId158"/>
                     <a:stretch>
                       <a:fillRect/>
                     </a:stretch>
@@ -10963,18 +11017,18 @@
           <wp:inline>
             <wp:extent cx="5795619" cy="2857500"/>
             <wp:effectExtent b="0" l="0" r="0" t="0"/>
-            <wp:docPr descr="" title="" id="161" name="Picture"/>
+            <wp:docPr descr="" title="" id="162" name="Picture"/>
             <a:graphic>
               <a:graphicData uri="http://schemas.openxmlformats.org/drawingml/2006/picture">
                 <pic:pic>
                   <pic:nvPicPr>
-                    <pic:cNvPr descr="guidelines_editor-manual-media/rstudio-render-viewer-options.png" id="162" name="Picture"/>
+                    <pic:cNvPr descr="guidelines_editor-manual-media/rstudio-render-viewer-options.png" id="163" name="Picture"/>
                     <pic:cNvPicPr>
                       <a:picLocks noChangeArrowheads="1" noChangeAspect="1"/>
                     </pic:cNvPicPr>
                   </pic:nvPicPr>
                   <pic:blipFill>
-                    <a:blip r:embed="rId160"/>
+                    <a:blip r:embed="rId161"/>
                     <a:stretch>
                       <a:fillRect/>
                     </a:stretch>
@@ -11009,8 +11063,8 @@
         <w:t xml:space="preserve">This setting ensures that rendered documents are displayed within RStudio, providing a seamless preview experience.</w:t>
       </w:r>
     </w:p>
-    <w:bookmarkEnd w:id="163"/>
-    <w:bookmarkStart w:id="170" w:name="render-to-pdf-via-docx-and-libreoffice"/>
+    <w:bookmarkEnd w:id="164"/>
+    <w:bookmarkStart w:id="171" w:name="render-to-pdf-via-docx-and-libreoffice"/>
     <w:p>
       <w:pPr>
         <w:pStyle w:val="Heading2"/>
@@ -11158,18 +11212,18 @@
                 <wp:inline>
                   <wp:extent cx="152400" cy="152400"/>
                   <wp:effectExtent b="0" l="0" r="0" t="0"/>
-                  <wp:docPr descr="" title="" id="164" name="Picture"/>
+                  <wp:docPr descr="" title="" id="165" name="Picture"/>
                   <a:graphic>
                     <a:graphicData uri="http://schemas.openxmlformats.org/drawingml/2006/picture">
                       <pic:pic>
                         <pic:nvPicPr>
-                          <pic:cNvPr descr="/opt/quarto/share/formats/docx/important.png" id="165" name="Picture"/>
+                          <pic:cNvPr descr="/opt/quarto/share/formats/docx/important.png" id="166" name="Picture"/>
                           <pic:cNvPicPr>
                             <a:picLocks noChangeArrowheads="1" noChangeAspect="1"/>
                           </pic:cNvPicPr>
                         </pic:nvPicPr>
                         <pic:blipFill>
-                          <a:blip r:embed="rId61"/>
+                          <a:blip r:embed="rId62"/>
                           <a:stretch>
                             <a:fillRect/>
                           </a:stretch>
@@ -11278,7 +11332,7 @@
         </w:tc>
       </w:tr>
     </w:tbl>
-    <w:bookmarkStart w:id="169" w:name="preview-with-docx-instead-of-pdf"/>
+    <w:bookmarkStart w:id="170" w:name="preview-with-docx-instead-of-pdf"/>
     <w:p>
       <w:pPr>
         <w:pStyle w:val="Heading3"/>
@@ -11382,18 +11436,18 @@
           <wp:inline>
             <wp:extent cx="5892800" cy="2019300"/>
             <wp:effectExtent b="0" l="0" r="0" t="0"/>
-            <wp:docPr descr="" title="" id="167" name="Picture"/>
+            <wp:docPr descr="" title="" id="168" name="Picture"/>
             <a:graphic>
               <a:graphicData uri="http://schemas.openxmlformats.org/drawingml/2006/picture">
                 <pic:pic>
                   <pic:nvPicPr>
-                    <pic:cNvPr descr="guidelines_editor-manual-media/rstudio-render-docx.png" id="168" name="Picture"/>
+                    <pic:cNvPr descr="guidelines_editor-manual-media/rstudio-render-docx.png" id="169" name="Picture"/>
                     <pic:cNvPicPr>
                       <a:picLocks noChangeArrowheads="1" noChangeAspect="1"/>
                     </pic:cNvPicPr>
                   </pic:nvPicPr>
                   <pic:blipFill>
-                    <a:blip r:embed="rId166"/>
+                    <a:blip r:embed="rId167"/>
                     <a:stretch>
                       <a:fillRect/>
                     </a:stretch>
@@ -11493,9 +11547,9 @@
         <w:t xml:space="preserve">This approach is fast and avoids editing the YAML just to preview layout changes.</w:t>
       </w:r>
     </w:p>
-    <w:bookmarkEnd w:id="169"/>
     <w:bookmarkEnd w:id="170"/>
-    <w:bookmarkStart w:id="174" w:name="output-location"/>
+    <w:bookmarkEnd w:id="171"/>
+    <w:bookmarkStart w:id="175" w:name="output-location"/>
     <w:p>
       <w:pPr>
         <w:pStyle w:val="Heading2"/>
@@ -11605,7 +11659,7 @@
         </w:pict>
       </w:r>
     </w:p>
-    <w:bookmarkStart w:id="171" w:name="about-the-_quarto.yaml-file"/>
+    <w:bookmarkStart w:id="172" w:name="about-the-_quarto.yaml-file"/>
     <w:p>
       <w:pPr>
         <w:pStyle w:val="Heading3"/>
@@ -11750,8 +11804,8 @@
         <w:t xml:space="preserve">Unfortunately, this behavior isn’t clearly documented — but it can be confusing and frustrating.</w:t>
       </w:r>
     </w:p>
-    <w:bookmarkEnd w:id="171"/>
-    <w:bookmarkStart w:id="172" w:name="recommended-setup-for-efficient-editing"/>
+    <w:bookmarkEnd w:id="172"/>
+    <w:bookmarkStart w:id="173" w:name="recommended-setup-for-efficient-editing"/>
     <w:p>
       <w:pPr>
         <w:pStyle w:val="Heading3"/>
@@ -11845,8 +11899,8 @@
         <w:t xml:space="preserve">)</w:t>
       </w:r>
     </w:p>
-    <w:bookmarkEnd w:id="172"/>
-    <w:bookmarkStart w:id="173" w:name="rendering-the-full-project"/>
+    <w:bookmarkEnd w:id="173"/>
+    <w:bookmarkStart w:id="174" w:name="rendering-the-full-project"/>
     <w:p>
       <w:pPr>
         <w:pStyle w:val="Heading3"/>
@@ -11987,10 +12041,10 @@
         <w:t xml:space="preserve">, but it may lead to slower performance or outdated previews in the Viewer pane. For a smoother editing experience, keep it renamed by default.</w:t>
       </w:r>
     </w:p>
-    <w:bookmarkEnd w:id="173"/>
     <w:bookmarkEnd w:id="174"/>
     <w:bookmarkEnd w:id="175"/>
-    <w:bookmarkStart w:id="181" w:name="problems-and-solutions"/>
+    <w:bookmarkEnd w:id="176"/>
+    <w:bookmarkStart w:id="182" w:name="problems-and-solutions"/>
     <w:p>
       <w:pPr>
         <w:pStyle w:val="Heading1"/>
@@ -12022,7 +12076,7 @@
         <w:t xml:space="preserve">files and rendering documentation — along with practical solutions and best practices. These issues are based on real experience working with the templates and rendering workflow.</w:t>
       </w:r>
     </w:p>
-    <w:bookmarkStart w:id="178" w:name="text-styling-in-docx"/>
+    <w:bookmarkStart w:id="179" w:name="text-styling-in-docx"/>
     <w:p>
       <w:pPr>
         <w:pStyle w:val="Heading2"/>
@@ -12190,18 +12244,18 @@
                 <wp:inline>
                   <wp:extent cx="152400" cy="152400"/>
                   <wp:effectExtent b="0" l="0" r="0" t="0"/>
-                  <wp:docPr descr="" title="" id="176" name="Picture"/>
+                  <wp:docPr descr="" title="" id="177" name="Picture"/>
                   <a:graphic>
                     <a:graphicData uri="http://schemas.openxmlformats.org/drawingml/2006/picture">
                       <pic:pic>
                         <pic:nvPicPr>
-                          <pic:cNvPr descr="/opt/quarto/share/formats/docx/note.png" id="177" name="Picture"/>
+                          <pic:cNvPr descr="/opt/quarto/share/formats/docx/note.png" id="178" name="Picture"/>
                           <pic:cNvPicPr>
                             <a:picLocks noChangeArrowheads="1" noChangeAspect="1"/>
                           </pic:cNvPicPr>
                         </pic:nvPicPr>
                         <pic:blipFill>
-                          <a:blip r:embed="rId22"/>
+                          <a:blip r:embed="rId23"/>
                           <a:stretch>
                             <a:fillRect/>
                           </a:stretch>
@@ -12313,8 +12367,8 @@
         </w:tc>
       </w:tr>
     </w:tbl>
-    <w:bookmarkEnd w:id="178"/>
-    <w:bookmarkStart w:id="179" w:name="figure-and-image-numbering"/>
+    <w:bookmarkEnd w:id="179"/>
+    <w:bookmarkStart w:id="180" w:name="figure-and-image-numbering"/>
     <w:p>
       <w:pPr>
         <w:pStyle w:val="Heading2"/>
@@ -12481,8 +12535,8 @@
         <w:t xml:space="preserve">**Figure 3.** Data processing flow chart.</w:t>
       </w:r>
     </w:p>
-    <w:bookmarkEnd w:id="179"/>
-    <w:bookmarkStart w:id="180" w:name="table-styling-and-formatting"/>
+    <w:bookmarkEnd w:id="180"/>
+    <w:bookmarkStart w:id="181" w:name="table-styling-and-formatting"/>
     <w:p>
       <w:pPr>
         <w:pStyle w:val="Heading2"/>
@@ -12657,9 +12711,9 @@
         <w:t xml:space="preserve">More issues will be added here as the system and workflow evolve. If you encounter a formatting issue or rendering problem that isn’t listed, ask your team lead or check how other documents handled similar cases.</w:t>
       </w:r>
     </w:p>
-    <w:bookmarkEnd w:id="180"/>
     <w:bookmarkEnd w:id="181"/>
-    <w:bookmarkStart w:id="188" w:name="document-review-and-git-workflow"/>
+    <w:bookmarkEnd w:id="182"/>
+    <w:bookmarkStart w:id="189" w:name="document-review-and-git-workflow"/>
     <w:p>
       <w:pPr>
         <w:pStyle w:val="Heading1"/>
@@ -12668,7 +12722,7 @@
         <w:t xml:space="preserve">15. Document Review and Git Workflow</w:t>
       </w:r>
     </w:p>
-    <w:bookmarkStart w:id="183" w:name="pushing-changes-to-git"/>
+    <w:bookmarkStart w:id="184" w:name="pushing-changes-to-git"/>
     <w:p>
       <w:pPr>
         <w:pStyle w:val="Heading2"/>
@@ -12879,7 +12933,7 @@
       <w:r>
         <w:t xml:space="preserve"> </w:t>
       </w:r>
-      <w:hyperlink r:id="rId182">
+      <w:hyperlink r:id="rId183">
         <w:r>
           <w:rPr>
             <w:rStyle w:val="Hyperlink"/>
@@ -12888,8 +12942,8 @@
         </w:r>
       </w:hyperlink>
     </w:p>
-    <w:bookmarkEnd w:id="183"/>
-    <w:bookmarkStart w:id="185" w:name="reviewing-documents"/>
+    <w:bookmarkEnd w:id="184"/>
+    <w:bookmarkStart w:id="186" w:name="reviewing-documents"/>
     <w:p>
       <w:pPr>
         <w:pStyle w:val="Heading2"/>
@@ -13124,7 +13178,7 @@
       <w:r>
         <w:t xml:space="preserve"> </w:t>
       </w:r>
-      <w:hyperlink r:id="rId184">
+      <w:hyperlink r:id="rId185">
         <w:r>
           <w:rPr>
             <w:rStyle w:val="Hyperlink"/>
@@ -13133,8 +13187,8 @@
         </w:r>
       </w:hyperlink>
     </w:p>
-    <w:bookmarkEnd w:id="185"/>
-    <w:bookmarkStart w:id="187" w:name="releasing-official-documentation"/>
+    <w:bookmarkEnd w:id="186"/>
+    <w:bookmarkStart w:id="188" w:name="releasing-official-documentation"/>
     <w:p>
       <w:pPr>
         <w:pStyle w:val="Heading2"/>
@@ -13283,7 +13337,7 @@
       <w:r>
         <w:t xml:space="preserve"> </w:t>
       </w:r>
-      <w:hyperlink r:id="rId186">
+      <w:hyperlink r:id="rId187">
         <w:r>
           <w:rPr>
             <w:rStyle w:val="Hyperlink"/>
@@ -13316,8 +13370,8 @@
         <w:t xml:space="preserve">as part of the release workflow.</w:t>
       </w:r>
     </w:p>
-    <w:bookmarkEnd w:id="187"/>
     <w:bookmarkEnd w:id="188"/>
+    <w:bookmarkEnd w:id="189"/>
     <w:sectPr>
       <w:headerReference r:id="rId9" w:type="default"/>
       <w:footerReference r:id="rId12" w:type="even"/>
@@ -13845,7 +13899,7 @@
       </w:r>
     </w:p>
   </w:footnote>
-  <w:footnote w:id="104">
+  <w:footnote w:id="105">
     <w:p>
       <w:pPr>
         <w:pStyle w:val="FootnoteText"/>

</xml_diff>